<commit_message>
Added exits of the net
</commit_message>
<xml_diff>
--- a/HandwrittenDigitsRecognition/doc/HandwrittenDigitsRecognition.docx
+++ b/HandwrittenDigitsRecognition/doc/HandwrittenDigitsRecognition.docx
@@ -226,8 +226,6 @@
       </w:r>
     </w:p>
     <w:p>
-      <w:bookmarkStart w:id="0" w:name="_GoBack"/>
-      <w:bookmarkEnd w:id="0"/>
       <w:r>
         <w:t>DESCRIPCIÓN DEL MÉTODO DESARROLLADO</w:t>
       </w:r>
@@ -1150,6 +1148,58 @@
         <w:jc w:val="both"/>
       </w:pPr>
       <w:r>
+        <w:t xml:space="preserve">En cuanto a las salidas la representación que se ha realizado es más sencilla. Como la salida </w:t>
+      </w:r>
+      <w:r>
+        <w:t xml:space="preserve">es </w:t>
+      </w:r>
+      <w:r>
+        <w:t xml:space="preserve">un número entre 0 y 9 </w:t>
+      </w:r>
+      <w:r>
+        <w:t>la red neuronal se representa</w:t>
+      </w:r>
+      <w:r>
+        <w:t xml:space="preserve"> con 10 salidas</w:t>
+      </w:r>
+      <w:r>
+        <w:t>,</w:t>
+      </w:r>
+      <w:r>
+        <w:t xml:space="preserve"> poniéndose a 1 la correspondiente al número que se quiera representar. Así por ejemplo si la imagen representa </w:t>
+      </w:r>
+      <w:r>
+        <w:t>el</w:t>
+      </w:r>
+      <w:r>
+        <w:t xml:space="preserve"> 5 </w:t>
+      </w:r>
+      <w:r>
+        <w:t>el resultado correcto sería que la</w:t>
+      </w:r>
+      <w:r>
+        <w:t xml:space="preserve"> quinta salida </w:t>
+      </w:r>
+      <w:r>
+        <w:t>valiese</w:t>
+      </w:r>
+      <w:r>
+        <w:t xml:space="preserve"> uno y el resto </w:t>
+      </w:r>
+      <w:r>
+        <w:t>estuviese</w:t>
+      </w:r>
+      <w:bookmarkStart w:id="0" w:name="_GoBack"/>
+      <w:bookmarkEnd w:id="0"/>
+      <w:r>
+        <w:t xml:space="preserve"> a cero.</w:t>
+      </w:r>
+    </w:p>
+    <w:p>
+      <w:pPr>
+        <w:jc w:val="both"/>
+      </w:pPr>
+      <w:r>
         <w:t xml:space="preserve">El sistema </w:t>
       </w:r>
       <w:r>
@@ -1250,7 +1300,11 @@
         <w:t xml:space="preserve"> desde cero</w:t>
       </w:r>
       <w:r>
-        <w:t xml:space="preserve"> con las entradas que se seleccionaron en el archivo de configuración. </w:t>
+        <w:t xml:space="preserve"> con las entradas que se seleccionaron en el </w:t>
+      </w:r>
+      <w:r>
+        <w:lastRenderedPageBreak/>
+        <w:t xml:space="preserve">archivo de configuración. </w:t>
       </w:r>
       <w:r>
         <w:t>Cuando la red es creada desde cero se construyen</w:t>
@@ -1333,11 +1387,7 @@
       </w:r>
       <w:proofErr w:type="spellEnd"/>
       <w:r>
-        <w:t xml:space="preserve">) </w:t>
-      </w:r>
-      <w:r>
-        <w:lastRenderedPageBreak/>
-        <w:t xml:space="preserve">que </w:t>
+        <w:t xml:space="preserve">) que </w:t>
       </w:r>
       <w:r>
         <w:t xml:space="preserve">se </w:t>

</xml_diff>